<commit_message>
Updated Team Roles & added Presentation Slides
</commit_message>
<xml_diff>
--- a/Team Roles/Roles.docx
+++ b/Team Roles/Roles.docx
@@ -7,7 +7,13 @@
         <w:pStyle w:val="Heading1"/>
       </w:pPr>
       <w:r>
-        <w:t>Week 4 (w/c 21 May):</w:t>
+        <w:t>Week 4 (w/c 21 May)</w:t>
+      </w:r>
+      <w:r>
+        <w:t xml:space="preserve"> &amp; Week 8 (w/c 18 June)</w:t>
+      </w:r>
+      <w:r>
+        <w:t>:</w:t>
       </w:r>
     </w:p>
     <w:p>
@@ -50,6 +56,9 @@
       <w:r>
         <w:t>Week 5 (w/c 28 May)</w:t>
       </w:r>
+      <w:r>
+        <w:t xml:space="preserve"> &amp; Week 9 (w/c 25 June)</w:t>
+      </w:r>
     </w:p>
     <w:p>
       <w:r>
@@ -93,13 +102,61 @@
         <w:pStyle w:val="Heading1"/>
       </w:pPr>
       <w:r>
-        <w:t xml:space="preserve">Week 5 (w/c </w:t>
-      </w:r>
-      <w:r>
-        <w:t>4 June</w:t>
-      </w:r>
-      <w:r>
-        <w:t>)</w:t>
+        <w:t>Week 6</w:t>
+      </w:r>
+      <w:r>
+        <w:t xml:space="preserve"> (w/c 4 June)</w:t>
+      </w:r>
+      <w:r>
+        <w:t xml:space="preserve"> &amp; Week 10 (w/c 2 July)</w:t>
+      </w:r>
+    </w:p>
+    <w:p>
+      <w:r>
+        <w:t>Product Owner: Keith</w:t>
+      </w:r>
+    </w:p>
+    <w:p>
+      <w:r>
+        <w:t xml:space="preserve">Scrum Master: </w:t>
+      </w:r>
+      <w:proofErr w:type="spellStart"/>
+      <w:r>
+        <w:t>Surendra</w:t>
+      </w:r>
+      <w:proofErr w:type="spellEnd"/>
+    </w:p>
+    <w:p>
+      <w:r>
+        <w:t xml:space="preserve">Team Members: Ali &amp; </w:t>
+      </w:r>
+      <w:proofErr w:type="spellStart"/>
+      <w:r>
+        <w:t>Chenlei</w:t>
+      </w:r>
+      <w:proofErr w:type="spellEnd"/>
+    </w:p>
+    <w:p/>
+    <w:p>
+      <w:pPr>
+        <w:pBdr>
+          <w:bottom w:val="wave" w:sz="6" w:space="1" w:color="auto"/>
+        </w:pBdr>
+      </w:pPr>
+    </w:p>
+    <w:p/>
+    <w:p>
+      <w:pPr>
+        <w:pStyle w:val="Heading1"/>
+      </w:pPr>
+      <w:r>
+        <w:t>Week 7 (w/c 11</w:t>
+      </w:r>
+      <w:r>
+        <w:t xml:space="preserve"> June)</w:t>
+      </w:r>
+      <w:r>
+        <w:t xml:space="preserve"> &amp; Week 11 (w/c 9 July)</w:t>
       </w:r>
     </w:p>
     <w:p>
@@ -107,112 +164,37 @@
         <w:t xml:space="preserve">Product Owner: </w:t>
       </w:r>
       <w:r>
+        <w:t>Ali</w:t>
+      </w:r>
+    </w:p>
+    <w:p>
+      <w:r>
+        <w:t xml:space="preserve">Scrum Master: </w:t>
+      </w:r>
+      <w:r>
         <w:t>Keith</w:t>
       </w:r>
     </w:p>
     <w:p>
       <w:r>
-        <w:t xml:space="preserve">Scrum Master: </w:t>
+        <w:t xml:space="preserve">Team Members: </w:t>
       </w:r>
       <w:proofErr w:type="spellStart"/>
       <w:r>
         <w:t>Surendra</w:t>
       </w:r>
       <w:proofErr w:type="spellEnd"/>
-    </w:p>
-    <w:p>
-      <w:r>
-        <w:t xml:space="preserve">Team Members: </w:t>
-      </w:r>
-      <w:r>
-        <w:t xml:space="preserve">Ali &amp; </w:t>
+      <w:r>
+        <w:t xml:space="preserve"> </w:t>
+      </w:r>
+      <w:r>
+        <w:t xml:space="preserve">&amp; </w:t>
       </w:r>
       <w:proofErr w:type="spellStart"/>
       <w:r>
         <w:t>Chenlei</w:t>
       </w:r>
       <w:proofErr w:type="spellEnd"/>
-    </w:p>
-    <w:p/>
-    <w:p/>
-    <w:p/>
-    <w:p/>
-    <w:p/>
-    <w:p/>
-    <w:p>
-      <w:pPr>
-        <w:rPr>
-          <w:color w:val="D9D9D9" w:themeColor="background1" w:themeShade="D9"/>
-        </w:rPr>
-      </w:pPr>
-      <w:r>
-        <w:rPr>
-          <w:color w:val="D9D9D9" w:themeColor="background1" w:themeShade="D9"/>
-        </w:rPr>
-        <w:t>These people have had these roles before:</w:t>
-      </w:r>
-    </w:p>
-    <w:p>
-      <w:pPr>
-        <w:rPr>
-          <w:color w:val="D9D9D9" w:themeColor="background1" w:themeShade="D9"/>
-        </w:rPr>
-      </w:pPr>
-      <w:r>
-        <w:rPr>
-          <w:color w:val="D9D9D9" w:themeColor="background1" w:themeShade="D9"/>
-        </w:rPr>
-        <w:t xml:space="preserve">Product Owner: </w:t>
-      </w:r>
-      <w:proofErr w:type="spellStart"/>
-      <w:r>
-        <w:rPr>
-          <w:color w:val="D9D9D9" w:themeColor="background1" w:themeShade="D9"/>
-        </w:rPr>
-        <w:t>Surendra</w:t>
-      </w:r>
-      <w:proofErr w:type="spellEnd"/>
-      <w:r>
-        <w:rPr>
-          <w:color w:val="D9D9D9" w:themeColor="background1" w:themeShade="D9"/>
-        </w:rPr>
-        <w:t xml:space="preserve">, </w:t>
-      </w:r>
-      <w:proofErr w:type="spellStart"/>
-      <w:r>
-        <w:rPr>
-          <w:color w:val="D9D9D9" w:themeColor="background1" w:themeShade="D9"/>
-        </w:rPr>
-        <w:t>Chenlei</w:t>
-      </w:r>
-      <w:proofErr w:type="spellEnd"/>
-    </w:p>
-    <w:p>
-      <w:pPr>
-        <w:rPr>
-          <w:color w:val="D9D9D9" w:themeColor="background1" w:themeShade="D9"/>
-        </w:rPr>
-      </w:pPr>
-      <w:r>
-        <w:rPr>
-          <w:color w:val="D9D9D9" w:themeColor="background1" w:themeShade="D9"/>
-        </w:rPr>
-        <w:t xml:space="preserve">Scrum Master: </w:t>
-      </w:r>
-      <w:proofErr w:type="spellStart"/>
-      <w:r>
-        <w:rPr>
-          <w:color w:val="D9D9D9" w:themeColor="background1" w:themeShade="D9"/>
-        </w:rPr>
-        <w:t>Chenlei</w:t>
-      </w:r>
-      <w:proofErr w:type="spellEnd"/>
-      <w:r>
-        <w:rPr>
-          <w:color w:val="D9D9D9" w:themeColor="background1" w:themeShade="D9"/>
-        </w:rPr>
-        <w:t>, Ali,</w:t>
-      </w:r>
     </w:p>
     <w:p>
       <w:bookmarkStart w:id="0" w:name="_GoBack"/>

</xml_diff>